<commit_message>
3rd push - Learn & Organize
•	Project: Start Learning (35 min)
o	Prepare for the journey (20 min) ✔
o	How to learn Unity (15 min) ✔
•	Project: Start Organizing (55 min)
o	Introduction to the Unity Hub (15 min) ✔
o	Choose the right Unity version (15 min) ✔
o	Unity Plans: What's right for me? (25 min) ✔
•	Install Unity and the Hub (45 min) ✔
</commit_message>
<xml_diff>
--- a/Unity Essentials Log - Dustin McDaniel.docx
+++ b/Unity Essentials Log - Dustin McDaniel.docx
@@ -117,6 +117,18 @@
         </w:rPr>
         <w:t>What’s Next – explore microgame (30 min)</w:t>
       </w:r>
+      <w:r>
+        <w:rPr>
+          <w:rFonts w:ascii="Segoe UI Emoji" w:hAnsi="Segoe UI Emoji" w:cs="Segoe UI Emoji"/>
+        </w:rPr>
+        <w:t xml:space="preserve"> </w:t>
+      </w:r>
+      <w:r>
+        <w:rPr>
+          <w:rFonts w:ascii="Segoe UI Emoji" w:hAnsi="Segoe UI Emoji" w:cs="Segoe UI Emoji"/>
+        </w:rPr>
+        <w:t>✔</w:t>
+      </w:r>
     </w:p>
     <w:p>
       <w:pPr>
@@ -127,15 +139,7 @@
         </w:numPr>
       </w:pPr>
       <w:r>
-        <w:t>Open New Microgame (</w:t>
-      </w:r>
-      <w:proofErr w:type="spellStart"/>
-      <w:r>
-        <w:t>daKarts</w:t>
-      </w:r>
-      <w:proofErr w:type="spellEnd"/>
-      <w:r>
-        <w:t>)</w:t>
+        <w:t>Open New Microgame (daKarts)</w:t>
       </w:r>
       <w:r>
         <w:rPr>
@@ -336,15 +340,7 @@
         </w:numPr>
       </w:pPr>
       <w:r>
-        <w:t>Open New Microgame (</w:t>
-      </w:r>
-      <w:proofErr w:type="spellStart"/>
-      <w:r>
-        <w:t>daKarts</w:t>
-      </w:r>
-      <w:proofErr w:type="spellEnd"/>
-      <w:r>
-        <w:t>)</w:t>
+        <w:t>Open New Microgame (daKarts)</w:t>
       </w:r>
       <w:r>
         <w:rPr>
@@ -381,15 +377,6 @@
       <w:pPr>
         <w:pStyle w:val="ListParagraph"/>
         <w:numPr>
-          <w:ilvl w:val="3"/>
-          <w:numId w:val="1"/>
-        </w:numPr>
-      </w:pPr>
-    </w:p>
-    <w:p>
-      <w:pPr>
-        <w:pStyle w:val="ListParagraph"/>
-        <w:numPr>
           <w:ilvl w:val="0"/>
           <w:numId w:val="1"/>
         </w:numPr>
@@ -402,12 +389,195 @@
       <w:pPr>
         <w:pStyle w:val="ListParagraph"/>
         <w:numPr>
+          <w:ilvl w:val="1"/>
+          <w:numId w:val="1"/>
+        </w:numPr>
+      </w:pPr>
+      <w:r>
+        <w:t>Prepare for the journey</w:t>
+      </w:r>
+      <w:r>
+        <w:t xml:space="preserve"> (20 min)</w:t>
+      </w:r>
+      <w:r>
+        <w:rPr>
+          <w:rFonts w:ascii="Segoe UI Emoji" w:hAnsi="Segoe UI Emoji" w:cs="Segoe UI Emoji"/>
+        </w:rPr>
+        <w:t xml:space="preserve"> </w:t>
+      </w:r>
+      <w:r>
+        <w:rPr>
+          <w:rFonts w:ascii="Segoe UI Emoji" w:hAnsi="Segoe UI Emoji" w:cs="Segoe UI Emoji"/>
+        </w:rPr>
+        <w:t>✔</w:t>
+      </w:r>
+    </w:p>
+    <w:p>
+      <w:pPr>
+        <w:pStyle w:val="ListParagraph"/>
+        <w:numPr>
+          <w:ilvl w:val="1"/>
+          <w:numId w:val="1"/>
+        </w:numPr>
+      </w:pPr>
+      <w:r>
+        <w:t>How to learn Unity</w:t>
+      </w:r>
+      <w:r>
+        <w:t xml:space="preserve"> (15 min)</w:t>
+      </w:r>
+      <w:r>
+        <w:rPr>
+          <w:rFonts w:ascii="Segoe UI Emoji" w:hAnsi="Segoe UI Emoji" w:cs="Segoe UI Emoji"/>
+        </w:rPr>
+        <w:t xml:space="preserve"> </w:t>
+      </w:r>
+      <w:r>
+        <w:rPr>
+          <w:rFonts w:ascii="Segoe UI Emoji" w:hAnsi="Segoe UI Emoji" w:cs="Segoe UI Emoji"/>
+        </w:rPr>
+        <w:t>✔</w:t>
+      </w:r>
+    </w:p>
+    <w:p>
+      <w:pPr>
+        <w:pStyle w:val="ListParagraph"/>
+        <w:numPr>
           <w:ilvl w:val="0"/>
           <w:numId w:val="1"/>
         </w:numPr>
       </w:pPr>
       <w:r>
         <w:t>Project: Start Organizing (55 min)</w:t>
+      </w:r>
+    </w:p>
+    <w:p>
+      <w:pPr>
+        <w:pStyle w:val="ListParagraph"/>
+        <w:numPr>
+          <w:ilvl w:val="1"/>
+          <w:numId w:val="1"/>
+        </w:numPr>
+      </w:pPr>
+      <w:r>
+        <w:t>Introduction to the Unity Hub</w:t>
+      </w:r>
+      <w:r>
+        <w:t xml:space="preserve"> (15 min)</w:t>
+      </w:r>
+      <w:r>
+        <w:rPr>
+          <w:rFonts w:ascii="Segoe UI Emoji" w:hAnsi="Segoe UI Emoji" w:cs="Segoe UI Emoji"/>
+        </w:rPr>
+        <w:t xml:space="preserve"> </w:t>
+      </w:r>
+      <w:r>
+        <w:rPr>
+          <w:rFonts w:ascii="Segoe UI Emoji" w:hAnsi="Segoe UI Emoji" w:cs="Segoe UI Emoji"/>
+        </w:rPr>
+        <w:t>✔</w:t>
+      </w:r>
+    </w:p>
+    <w:p>
+      <w:pPr>
+        <w:pStyle w:val="ListParagraph"/>
+        <w:numPr>
+          <w:ilvl w:val="1"/>
+          <w:numId w:val="1"/>
+        </w:numPr>
+      </w:pPr>
+      <w:r>
+        <w:t>Choose the right Unity version</w:t>
+      </w:r>
+      <w:r>
+        <w:t xml:space="preserve"> (15 min) </w:t>
+      </w:r>
+      <w:r>
+        <w:rPr>
+          <w:rFonts w:ascii="Segoe UI Emoji" w:hAnsi="Segoe UI Emoji" w:cs="Segoe UI Emoji"/>
+        </w:rPr>
+        <w:t>✔</w:t>
+      </w:r>
+    </w:p>
+    <w:p>
+      <w:pPr>
+        <w:pStyle w:val="ListParagraph"/>
+        <w:numPr>
+          <w:ilvl w:val="1"/>
+          <w:numId w:val="1"/>
+        </w:numPr>
+      </w:pPr>
+      <w:r>
+        <w:t>Unity Plans: What's right for me?</w:t>
+      </w:r>
+      <w:r>
+        <w:t xml:space="preserve"> (25 min)</w:t>
+      </w:r>
+      <w:r>
+        <w:rPr>
+          <w:rFonts w:ascii="Segoe UI Emoji" w:hAnsi="Segoe UI Emoji" w:cs="Segoe UI Emoji"/>
+        </w:rPr>
+        <w:t xml:space="preserve"> </w:t>
+      </w:r>
+      <w:r>
+        <w:rPr>
+          <w:rFonts w:ascii="Segoe UI Emoji" w:hAnsi="Segoe UI Emoji" w:cs="Segoe UI Emoji"/>
+        </w:rPr>
+        <w:t>✔</w:t>
+      </w:r>
+    </w:p>
+    <w:p>
+      <w:pPr>
+        <w:pStyle w:val="ListParagraph"/>
+        <w:numPr>
+          <w:ilvl w:val="0"/>
+          <w:numId w:val="1"/>
+        </w:numPr>
+      </w:pPr>
+      <w:r>
+        <w:t>Install Unity and the Hub</w:t>
+      </w:r>
+      <w:r>
+        <w:t xml:space="preserve"> (45 min) </w:t>
+      </w:r>
+      <w:r>
+        <w:rPr>
+          <w:rFonts w:ascii="Segoe UI Emoji" w:hAnsi="Segoe UI Emoji" w:cs="Segoe UI Emoji"/>
+        </w:rPr>
+        <w:t>✔</w:t>
+      </w:r>
+    </w:p>
+    <w:p>
+      <w:pPr>
+        <w:pStyle w:val="ListParagraph"/>
+        <w:numPr>
+          <w:ilvl w:val="0"/>
+          <w:numId w:val="1"/>
+        </w:numPr>
+        <w:shd w:val="clear" w:color="auto" w:fill="FFFFFF"/>
+        <w:spacing w:after="0" w:line="240" w:lineRule="auto"/>
+        <w:outlineLvl w:val="0"/>
+        <w:rPr>
+          <w:rFonts w:ascii="Arial" w:eastAsia="Times New Roman" w:hAnsi="Arial" w:cs="Arial"/>
+          <w:b/>
+          <w:bCs/>
+          <w:color w:val="FFFFFF"/>
+          <w:kern w:val="36"/>
+          <w:sz w:val="60"/>
+          <w:szCs w:val="60"/>
+        </w:rPr>
+      </w:pPr>
+      <w:r>
+        <w:rPr>
+          <w:rFonts w:ascii="Arial" w:eastAsia="Times New Roman" w:hAnsi="Arial" w:cs="Arial"/>
+          <w:b/>
+          <w:bCs/>
+          <w:color w:val="FFFFFF"/>
+          <w:kern w:val="36"/>
+          <w:sz w:val="60"/>
+          <w:szCs w:val="60"/>
+        </w:rPr>
+        <w:t>U</w:t>
       </w:r>
     </w:p>
     <w:p/>
@@ -941,6 +1111,26 @@
     <w:name w:val="Normal"/>
     <w:qFormat/>
   </w:style>
+  <w:style w:type="paragraph" w:styleId="Heading1">
+    <w:name w:val="heading 1"/>
+    <w:basedOn w:val="Normal"/>
+    <w:link w:val="Heading1Char"/>
+    <w:uiPriority w:val="9"/>
+    <w:qFormat/>
+    <w:rsid w:val="0010171F"/>
+    <w:pPr>
+      <w:spacing w:before="100" w:beforeAutospacing="1" w:after="100" w:afterAutospacing="1" w:line="240" w:lineRule="auto"/>
+      <w:outlineLvl w:val="0"/>
+    </w:pPr>
+    <w:rPr>
+      <w:rFonts w:ascii="Times New Roman" w:eastAsia="Times New Roman" w:hAnsi="Times New Roman" w:cs="Times New Roman"/>
+      <w:b/>
+      <w:bCs/>
+      <w:kern w:val="36"/>
+      <w:sz w:val="48"/>
+      <w:szCs w:val="48"/>
+    </w:rPr>
+  </w:style>
   <w:style w:type="character" w:default="1" w:styleId="DefaultParagraphFont">
     <w:name w:val="Default Paragraph Font"/>
     <w:uiPriority w:val="1"/>
@@ -1006,6 +1196,21 @@
       <w:ind w:left="720"/>
       <w:contextualSpacing/>
     </w:pPr>
+  </w:style>
+  <w:style w:type="character" w:customStyle="1" w:styleId="Heading1Char">
+    <w:name w:val="Heading 1 Char"/>
+    <w:basedOn w:val="DefaultParagraphFont"/>
+    <w:link w:val="Heading1"/>
+    <w:uiPriority w:val="9"/>
+    <w:rsid w:val="0010171F"/>
+    <w:rPr>
+      <w:rFonts w:ascii="Times New Roman" w:eastAsia="Times New Roman" w:hAnsi="Times New Roman" w:cs="Times New Roman"/>
+      <w:b/>
+      <w:bCs/>
+      <w:kern w:val="36"/>
+      <w:sz w:val="48"/>
+      <w:szCs w:val="48"/>
+    </w:rPr>
   </w:style>
 </w:styles>
 </file>

</xml_diff>

<commit_message>
worked with AI mod
added in new test scene and started to create a model
</commit_message>
<xml_diff>
--- a/Unity Essentials Log - Dustin McDaniel.docx
+++ b/Unity Essentials Log - Dustin McDaniel.docx
@@ -94,7 +94,16 @@
         </w:numPr>
       </w:pPr>
       <w:r>
-        <w:t xml:space="preserve">Overview – meet the crew (4 min) </w:t>
+        <w:t>Welcome to Unity Essentials</w:t>
+      </w:r>
+      <w:r>
+        <w:t xml:space="preserve"> (0min)</w:t>
+      </w:r>
+      <w:r>
+        <w:rPr>
+          <w:rFonts w:ascii="Segoe UI Emoji" w:hAnsi="Segoe UI Emoji" w:cs="Segoe UI Emoji"/>
+        </w:rPr>
+        <w:t xml:space="preserve"> </w:t>
       </w:r>
       <w:r>
         <w:rPr>
@@ -112,6 +121,99 @@
         </w:numPr>
       </w:pPr>
       <w:r>
+        <w:t>Get the setup wizard</w:t>
+      </w:r>
+      <w:r>
+        <w:t xml:space="preserve"> (30 min)</w:t>
+      </w:r>
+      <w:r>
+        <w:rPr>
+          <w:rFonts w:ascii="Segoe UI Emoji" w:hAnsi="Segoe UI Emoji" w:cs="Segoe UI Emoji"/>
+        </w:rPr>
+        <w:t xml:space="preserve"> </w:t>
+      </w:r>
+      <w:r>
+        <w:rPr>
+          <w:rFonts w:ascii="Segoe UI Emoji" w:hAnsi="Segoe UI Emoji" w:cs="Segoe UI Emoji"/>
+        </w:rPr>
+        <w:t>✔</w:t>
+      </w:r>
+    </w:p>
+    <w:p>
+      <w:pPr>
+        <w:pStyle w:val="ListParagraph"/>
+        <w:numPr>
+          <w:ilvl w:val="1"/>
+          <w:numId w:val="1"/>
+        </w:numPr>
+      </w:pPr>
+      <w:r>
+        <w:t>Unity Plans: What's right for me?</w:t>
+      </w:r>
+      <w:r>
+        <w:t xml:space="preserve"> (25 min) </w:t>
+      </w:r>
+      <w:r>
+        <w:rPr>
+          <w:rFonts w:ascii="Segoe UI Emoji" w:hAnsi="Segoe UI Emoji" w:cs="Segoe UI Emoji"/>
+        </w:rPr>
+        <w:t>✔</w:t>
+      </w:r>
+    </w:p>
+    <w:p>
+      <w:pPr>
+        <w:pStyle w:val="ListParagraph"/>
+        <w:numPr>
+          <w:ilvl w:val="1"/>
+          <w:numId w:val="1"/>
+        </w:numPr>
+      </w:pPr>
+      <w:r>
+        <w:t xml:space="preserve">Install Unity and the Hub (45 min) </w:t>
+      </w:r>
+      <w:r>
+        <w:rPr>
+          <w:rFonts w:ascii="Segoe UI Emoji" w:hAnsi="Segoe UI Emoji" w:cs="Segoe UI Emoji"/>
+        </w:rPr>
+        <w:t>✔</w:t>
+      </w:r>
+    </w:p>
+    <w:p>
+      <w:pPr>
+        <w:pStyle w:val="ListParagraph"/>
+        <w:numPr>
+          <w:ilvl w:val="1"/>
+          <w:numId w:val="1"/>
+        </w:numPr>
+      </w:pPr>
+      <w:r>
+        <w:t>Explore the Unity Editor</w:t>
+      </w:r>
+      <w:r>
+        <w:t xml:space="preserve"> (45 min)</w:t>
+      </w:r>
+      <w:r>
+        <w:rPr>
+          <w:rFonts w:ascii="Segoe UI Emoji" w:hAnsi="Segoe UI Emoji" w:cs="Segoe UI Emoji"/>
+        </w:rPr>
+        <w:t xml:space="preserve"> </w:t>
+      </w:r>
+      <w:r>
+        <w:rPr>
+          <w:rFonts w:ascii="Segoe UI Emoji" w:hAnsi="Segoe UI Emoji" w:cs="Segoe UI Emoji"/>
+        </w:rPr>
+        <w:t>✔</w:t>
+      </w:r>
+    </w:p>
+    <w:p>
+      <w:pPr>
+        <w:pStyle w:val="ListParagraph"/>
+        <w:numPr>
+          <w:ilvl w:val="1"/>
+          <w:numId w:val="1"/>
+        </w:numPr>
+      </w:pPr>
+      <w:r>
         <w:rPr>
           <w:rFonts w:ascii="Segoe UI Emoji" w:hAnsi="Segoe UI Emoji" w:cs="Segoe UI Emoji"/>
         </w:rPr>
@@ -277,10 +379,34 @@
         <w:t>Karting Mod: Lap Course Game Mode</w:t>
       </w:r>
       <w:r>
+        <w:t xml:space="preserve"> (10 min)</w:t>
+      </w:r>
+      <w:r>
+        <w:rPr>
+          <w:rFonts w:ascii="Segoe UI Emoji" w:hAnsi="Segoe UI Emoji" w:cs="Segoe UI Emoji"/>
+        </w:rPr>
         <w:t xml:space="preserve"> </w:t>
       </w:r>
       <w:r>
-        <w:t>(10 min)</w:t>
+        <w:rPr>
+          <w:rFonts w:ascii="Segoe UI Emoji" w:hAnsi="Segoe UI Emoji" w:cs="Segoe UI Emoji"/>
+        </w:rPr>
+        <w:t>✔</w:t>
+      </w:r>
+    </w:p>
+    <w:p>
+      <w:pPr>
+        <w:pStyle w:val="ListParagraph"/>
+        <w:numPr>
+          <w:ilvl w:val="4"/>
+          <w:numId w:val="1"/>
+        </w:numPr>
+      </w:pPr>
+      <w:r>
+        <w:t>Karting Mod: Smart Karts Training Guide</w:t>
+      </w:r>
+      <w:r>
+        <w:t xml:space="preserve"> (30 min)</w:t>
       </w:r>
       <w:r>
         <w:rPr>
@@ -299,21 +425,6 @@
       <w:pPr>
         <w:pStyle w:val="ListParagraph"/>
         <w:numPr>
-          <w:ilvl w:val="4"/>
-          <w:numId w:val="1"/>
-        </w:numPr>
-      </w:pPr>
-      <w:r>
-        <w:t>Karting Mod: Smart Karts Training Guide</w:t>
-      </w:r>
-      <w:r>
-        <w:t xml:space="preserve"> (30 min)</w:t>
-      </w:r>
-    </w:p>
-    <w:p>
-      <w:pPr>
-        <w:pStyle w:val="ListParagraph"/>
-        <w:numPr>
           <w:ilvl w:val="3"/>
           <w:numId w:val="1"/>
         </w:numPr>
@@ -503,48 +614,15 @@
       <w:pPr>
         <w:pStyle w:val="ListParagraph"/>
         <w:numPr>
-          <w:ilvl w:val="1"/>
-          <w:numId w:val="1"/>
-        </w:numPr>
-      </w:pPr>
-      <w:r>
-        <w:t>Unity Plans: What's right for me?</w:t>
-      </w:r>
-      <w:r>
-        <w:t xml:space="preserve"> (25 min)</w:t>
-      </w:r>
-      <w:r>
-        <w:rPr>
-          <w:rFonts w:ascii="Segoe UI Emoji" w:hAnsi="Segoe UI Emoji" w:cs="Segoe UI Emoji"/>
-        </w:rPr>
-        <w:t xml:space="preserve"> </w:t>
-      </w:r>
-      <w:r>
-        <w:rPr>
-          <w:rFonts w:ascii="Segoe UI Emoji" w:hAnsi="Segoe UI Emoji" w:cs="Segoe UI Emoji"/>
-        </w:rPr>
-        <w:t>✔</w:t>
-      </w:r>
-    </w:p>
-    <w:p>
-      <w:pPr>
-        <w:pStyle w:val="ListParagraph"/>
-        <w:numPr>
           <w:ilvl w:val="0"/>
           <w:numId w:val="1"/>
         </w:numPr>
       </w:pPr>
       <w:r>
-        <w:t>Install Unity and the Hub</w:t>
-      </w:r>
-      <w:r>
-        <w:t xml:space="preserve"> (45 min) </w:t>
-      </w:r>
-      <w:r>
-        <w:rPr>
-          <w:rFonts w:ascii="Segoe UI Emoji" w:hAnsi="Segoe UI Emoji" w:cs="Segoe UI Emoji"/>
-        </w:rPr>
-        <w:t>✔</w:t>
+        <w:rPr>
+          <w:rFonts w:ascii="Segoe UI Emoji" w:hAnsi="Segoe UI Emoji" w:cs="Segoe UI Emoji"/>
+        </w:rPr>
+        <w:t>PASSED Quiz 5/5</w:t>
       </w:r>
     </w:p>
     <w:p>

</xml_diff>